<commit_message>
Added fields to 2008 and 2009 data required for the statistics view
</commit_message>
<xml_diff>
--- a/Milestone Report/Project Milestone - Data Visualization.docx
+++ b/Milestone Report/Project Milestone - Data Visualization.docx
@@ -215,6 +215,28 @@
       <w:r>
         <w:t xml:space="preserve"> from 2008-2016 (tentatively) from Utah Open Data catalog. Each record in the data corresponds to an instance of reported crime at one of the police stations in Salt Lake City. It contains information about the type, time and date of occurrence and reporting, and location of the crime. There are about 50K+ records per year. The data is open access.</w:t>
       </w:r>
+      <w:r>
+        <w:t xml:space="preserve"> For data clean up, we will drop the rows where any piece of vital information like X-coordinate, Y-coordinate, Location, Time etc. is not available. We also need the Latitude and Longitude information of the location of crime using the given coordinates information or using reverse-geocoding by giving the street address (latter is time consuming). In the data, it is not clear on how exactly the X and Y coordinate information is related to the Latitude and Longitude information. </w:t>
+      </w:r>
+      <w:bookmarkStart w:id="0" w:name="_GoBack"/>
+      <w:bookmarkEnd w:id="0"/>
+    </w:p>
+    <w:p>
+      <w:pPr>
+        <w:jc w:val="both"/>
+      </w:pPr>
+      <w:r>
+        <w:lastRenderedPageBreak/>
+        <w:t xml:space="preserve">For geospatial data, we tried a few different ways namely OpenStreetMap, </w:t>
+      </w:r>
+      <w:proofErr w:type="spellStart"/>
+      <w:r>
+        <w:t>OpenLayers</w:t>
+      </w:r>
+      <w:proofErr w:type="spellEnd"/>
+      <w:r>
+        <w:t xml:space="preserve"> etc. and we are finally using Leaflet </w:t>
+      </w:r>
     </w:p>
     <w:p>
       <w:pPr>
@@ -245,7 +267,6 @@
         <w:pStyle w:val="Heading1"/>
       </w:pPr>
       <w:r>
-        <w:lastRenderedPageBreak/>
         <w:t>Data Processing</w:t>
       </w:r>
     </w:p>
@@ -922,8 +943,6 @@
       <w:r>
         <w:t>Radial range selector.</w:t>
       </w:r>
-      <w:bookmarkStart w:id="0" w:name="_GoBack"/>
-      <w:bookmarkEnd w:id="0"/>
     </w:p>
     <w:p>
       <w:pPr>

</xml_diff>

<commit_message>
Modified Milestone Report and Added Peer Review Feedback
</commit_message>
<xml_diff>
--- a/Milestone Report/Project Milestone - Data Visualization.docx
+++ b/Milestone Report/Project Milestone - Data Visualization.docx
@@ -218,6 +218,22 @@
       <w:r>
         <w:t xml:space="preserve"> For data clean up, we will drop the rows where any piece of vital information like X-coordinate, Y-coordinate, Location, Time etc. is not available. We also need the Latitude and Longitude information of the location of crime using the given coordinates information or using reverse-geocoding by giving the street address (latter is time consuming). In the data, it is not clear on how exactly the X and Y coordinate information is related to the Latitude and Longitude information. </w:t>
       </w:r>
+      <w:r>
+        <w:t xml:space="preserve">We have emailed the author of the data as well to get this information. For now, to create and work with different views in visualization, we </w:t>
+      </w:r>
+      <w:r>
+        <w:t xml:space="preserve">have created three dummy datasets </w:t>
+      </w:r>
+      <w:r>
+        <w:lastRenderedPageBreak/>
+        <w:t xml:space="preserve">for three years with ten data points each. </w:t>
+      </w:r>
+      <w:r>
+        <w:t>We</w:t>
+      </w:r>
+      <w:r>
+        <w:t xml:space="preserve"> took ten data points for each year from 2008 – 2010 and then we got the latitude and longitude manually from the google maps by entering the street address.</w:t>
+      </w:r>
       <w:bookmarkStart w:id="0" w:name="_GoBack"/>
       <w:bookmarkEnd w:id="0"/>
     </w:p>
@@ -226,7 +242,6 @@
         <w:jc w:val="both"/>
       </w:pPr>
       <w:r>
-        <w:lastRenderedPageBreak/>
         <w:t xml:space="preserve">For geospatial data, we tried a few different ways namely OpenStreetMap, </w:t>
       </w:r>
       <w:proofErr w:type="spellStart"/>

</xml_diff>